<commit_message>
Added few references used for research on Search tools.
</commit_message>
<xml_diff>
--- a/Documentation/Search/Autosuggest and Search.docx
+++ b/Documentation/Search/Autosuggest and Search.docx
@@ -53,7 +53,13 @@
       </w:r>
       <w:proofErr w:type="gramStart"/>
       <w:r>
-        <w:t>so as to</w:t>
+        <w:t>so</w:t>
+      </w:r>
+      <w:r>
+        <w:t xml:space="preserve"> </w:t>
+      </w:r>
+      <w:r>
+        <w:t>as to</w:t>
       </w:r>
       <w:proofErr w:type="gramEnd"/>
       <w:r>
@@ -62,29 +68,123 @@
     </w:p>
     <w:p>
       <w:r>
-        <w:t>With information such as Tit</w:t>
-      </w:r>
+        <w:t>With information such as Title, Year, Author and Publication, the user search may span across multiple fields of the paper dataset.</w:t>
+      </w:r>
+    </w:p>
+    <w:p>
+      <w:r>
+        <w:t>Approaches:</w:t>
+      </w:r>
+    </w:p>
+    <w:p>
+      <w:r>
+        <w:t>1) Searching the database using wild-card / regex match</w:t>
+      </w:r>
+    </w:p>
+    <w:p>
+      <w:r>
+        <w:t xml:space="preserve">This is the most resource intensive and inefficient way to perform text search especially when the search spans across multiple fields of a huge data </w:t>
+      </w:r>
+      <w:proofErr w:type="gramStart"/>
+      <w:r>
+        <w:t>set .</w:t>
+      </w:r>
+      <w:proofErr w:type="gramEnd"/>
+    </w:p>
+    <w:p>
+      <w:r>
+        <w:t>2</w:t>
+      </w:r>
+      <w:r>
+        <w:t>) Indexing multiple fields of MongoDB database</w:t>
+      </w:r>
+    </w:p>
+    <w:p>
+      <w:r>
+        <w:t>Indexing results in the creation of Tree data structure with the keys as the field value and the pointer/value as the document within the MongoDB database. While MongoDB provides an efficient indexing mechanism, there are additional overheads such as the index tree maintained in-memory and the multi-field search that may not be efficiently handled by MongoDB.</w:t>
+      </w:r>
+    </w:p>
+    <w:p>
+      <w:r>
+        <w:t>Mongo DB’s full text search functionality needs to be vetted against that of Elastic Search.</w:t>
+      </w:r>
+    </w:p>
+    <w:p>
+      <w:r>
+        <w:t>3</w:t>
+      </w:r>
+      <w:r>
+        <w:t>) Elastic Search</w:t>
+      </w:r>
+    </w:p>
+    <w:p>
+      <w:r>
+        <w:t xml:space="preserve">Elastic Search is built for full text search using reverse indexing (wherein parts of the field values e.g. parts of the ‘title’ field) are used as index and the value includes references to all the documents where the </w:t>
+      </w:r>
+      <w:proofErr w:type="gramStart"/>
+      <w:r>
+        <w:t>particular value</w:t>
+      </w:r>
+      <w:proofErr w:type="gramEnd"/>
+      <w:r>
+        <w:t xml:space="preserve"> appears. Moreover, Elastic Search is suitable for search across multiple fields.</w:t>
+      </w:r>
+    </w:p>
+    <w:p/>
+    <w:p/>
+    <w:p/>
+    <w:p/>
+    <w:p>
       <w:bookmarkStart w:id="0" w:name="_GoBack"/>
       <w:bookmarkEnd w:id="0"/>
-      <w:r>
-        <w:t>le, Year, Author and Publication, the user search may span across multiple fields of the paper dataset.</w:t>
-      </w:r>
-    </w:p>
-    <w:p>
-      <w:r>
-        <w:t>Approaches:</w:t>
-      </w:r>
-    </w:p>
-    <w:p>
-      <w:r>
-        <w:t>1) Indexing multiple fields of MongoDB database</w:t>
-      </w:r>
-    </w:p>
-    <w:p>
-      <w:r>
-        <w:t>2) Elastic Search</w:t>
-      </w:r>
-    </w:p>
+    </w:p>
+    <w:p>
+      <w:r>
+        <w:lastRenderedPageBreak/>
+        <w:t>References:</w:t>
+      </w:r>
+    </w:p>
+    <w:p>
+      <w:r>
+        <w:t xml:space="preserve">1) </w:t>
+      </w:r>
+      <w:hyperlink r:id="rId4" w:history="1">
+        <w:r>
+          <w:rPr>
+            <w:rStyle w:val="Hyperlink"/>
+          </w:rPr>
+          <w:t>https://stackoverflow.com/questions/12723239/elasticsearch-v-s-mongodb-for-filtering-application</w:t>
+        </w:r>
+      </w:hyperlink>
+    </w:p>
+    <w:p>
+      <w:r>
+        <w:t xml:space="preserve">2) </w:t>
+      </w:r>
+      <w:hyperlink r:id="rId5" w:history="1">
+        <w:r>
+          <w:rPr>
+            <w:rStyle w:val="Hyperlink"/>
+          </w:rPr>
+          <w:t>https://docs.mongodb.com/manual/core/index-properties/</w:t>
+        </w:r>
+      </w:hyperlink>
+    </w:p>
+    <w:p>
+      <w:r>
+        <w:t xml:space="preserve">3) </w:t>
+      </w:r>
+      <w:hyperlink r:id="rId6" w:history="1">
+        <w:r>
+          <w:rPr>
+            <w:rStyle w:val="Hyperlink"/>
+          </w:rPr>
+          <w:t>https://stackoverflow.com/questions/29892947/implement-auto-complete-feature-using-mongodb-search</w:t>
+        </w:r>
+      </w:hyperlink>
+    </w:p>
+    <w:p/>
+    <w:p/>
     <w:sectPr>
       <w:pgSz w:w="11906" w:h="16838"/>
       <w:pgMar w:top="1440" w:right="1440" w:bottom="1440" w:left="1440" w:header="708" w:footer="708" w:gutter="0"/>
@@ -267,7 +367,7 @@
     <w:lsdException w:name="Table Web 2" w:semiHidden="1" w:unhideWhenUsed="1"/>
     <w:lsdException w:name="Table Web 3" w:semiHidden="1" w:unhideWhenUsed="1"/>
     <w:lsdException w:name="Balloon Text" w:semiHidden="1" w:unhideWhenUsed="1"/>
-    <w:lsdException w:name="Table Grid" w:semiHidden="1" w:uiPriority="59" w:unhideWhenUsed="1"/>
+    <w:lsdException w:name="Table Grid" w:uiPriority="59"/>
     <w:lsdException w:name="Table Theme" w:semiHidden="1" w:unhideWhenUsed="1"/>
     <w:lsdException w:name="Placeholder Text" w:semiHidden="1"/>
     <w:lsdException w:name="No Spacing" w:uiPriority="1" w:qFormat="1"/>
@@ -531,6 +631,29 @@
       <w:contextualSpacing/>
     </w:pPr>
   </w:style>
+  <w:style w:type="character" w:styleId="Hyperlink">
+    <w:name w:val="Hyperlink"/>
+    <w:basedOn w:val="DefaultParagraphFont"/>
+    <w:uiPriority w:val="99"/>
+    <w:unhideWhenUsed/>
+    <w:rsid w:val="0097448F"/>
+    <w:rPr>
+      <w:color w:val="0000FF" w:themeColor="hyperlink"/>
+      <w:u w:val="single"/>
+    </w:rPr>
+  </w:style>
+  <w:style w:type="character" w:styleId="UnresolvedMention">
+    <w:name w:val="Unresolved Mention"/>
+    <w:basedOn w:val="DefaultParagraphFont"/>
+    <w:uiPriority w:val="99"/>
+    <w:semiHidden/>
+    <w:unhideWhenUsed/>
+    <w:rsid w:val="0097448F"/>
+    <w:rPr>
+      <w:color w:val="808080"/>
+      <w:shd w:val="clear" w:color="auto" w:fill="E6E6E6"/>
+    </w:rPr>
+  </w:style>
 </w:styles>
 </file>
 

</xml_diff>